<commit_message>
Updated after mentor call
</commit_message>
<xml_diff>
--- a/Data Story Telling for Capstone project-Dipanjan.docx
+++ b/Data Story Telling for Capstone project-Dipanjan.docx
@@ -103,27 +103,7 @@
             <w:sz w:val="21"/>
             <w:szCs w:val="21"/>
           </w:rPr>
-          <w:t>http://archive.ics.uci.edu/ml/dat</w:t>
-        </w:r>
-        <w:r>
-          <w:rPr>
-            <w:rStyle w:val="Hyperlink"/>
-            <w:rFonts w:ascii="Helvetica Neue" w:hAnsi="Helvetica Neue"/>
-            <w:color w:val="337AB7"/>
-            <w:sz w:val="21"/>
-            <w:szCs w:val="21"/>
-          </w:rPr>
-          <w:t>a</w:t>
-        </w:r>
-        <w:r>
-          <w:rPr>
-            <w:rStyle w:val="Hyperlink"/>
-            <w:rFonts w:ascii="Helvetica Neue" w:hAnsi="Helvetica Neue"/>
-            <w:color w:val="337AB7"/>
-            <w:sz w:val="21"/>
-            <w:szCs w:val="21"/>
-          </w:rPr>
-          <w:t>sets/default+of+credit+card+clients</w:t>
+          <w:t>http://archive.ics.uci.edu/ml/datasets/default+of+credit+card+clients</w:t>
         </w:r>
       </w:hyperlink>
     </w:p>
@@ -543,7 +523,10 @@
         </w:numPr>
       </w:pPr>
       <w:r>
-        <w:t>The 40-49 age group was found to have higher percentage of defaulters that other age groups.</w:t>
+        <w:t>The 60-6</w:t>
+      </w:r>
+      <w:r>
+        <w:t>9 age group was found to have higher percentage of defaulters that other age groups.</w:t>
       </w:r>
     </w:p>
     <w:p>
@@ -555,7 +538,16 @@
         </w:numPr>
       </w:pPr>
       <w:r>
-        <w:t>The 60-69 age group was also found to be a bit vulnerable</w:t>
+        <w:t xml:space="preserve">The </w:t>
+      </w:r>
+      <w:r>
+        <w:t xml:space="preserve">next two </w:t>
+      </w:r>
+      <w:r>
+        <w:t>vulnerable</w:t>
+      </w:r>
+      <w:r>
+        <w:t xml:space="preserve"> groups are 70-79 and 50-59</w:t>
       </w:r>
     </w:p>
     <w:p>
@@ -628,10 +620,34 @@
         </w:numPr>
       </w:pPr>
       <w:r>
-        <w:t xml:space="preserve">Those with just high school education tends to default more than those with </w:t>
-      </w:r>
-      <w:r>
-        <w:t>graduate school or university education</w:t>
+        <w:t xml:space="preserve">Those with just high school </w:t>
+      </w:r>
+      <w:r>
+        <w:t>education tends to default more.</w:t>
+      </w:r>
+    </w:p>
+    <w:p>
+      <w:pPr>
+        <w:pStyle w:val="ListParagraph"/>
+        <w:numPr>
+          <w:ilvl w:val="1"/>
+          <w:numId w:val="1"/>
+        </w:numPr>
+      </w:pPr>
+      <w:r>
+        <w:t>The next two groups are University and Graduate school.</w:t>
+      </w:r>
+    </w:p>
+    <w:p>
+      <w:pPr>
+        <w:pStyle w:val="ListParagraph"/>
+        <w:numPr>
+          <w:ilvl w:val="1"/>
+          <w:numId w:val="1"/>
+        </w:numPr>
+      </w:pPr>
+      <w:r>
+        <w:t>The less the education, more the default percentage.</w:t>
       </w:r>
     </w:p>
     <w:p>
@@ -655,7 +671,13 @@
         </w:numPr>
       </w:pPr>
       <w:r>
-        <w:t xml:space="preserve">My finding is that married people have slightly higher tendency to default than single folks. </w:t>
+        <w:t>The marital status of ‘others’ have some interes</w:t>
+      </w:r>
+      <w:r>
+        <w:t>ting behavior of highest</w:t>
+      </w:r>
+      <w:r>
+        <w:t xml:space="preserve"> rate of default</w:t>
       </w:r>
     </w:p>
     <w:p>
@@ -667,7 +689,7 @@
         </w:numPr>
       </w:pPr>
       <w:r>
-        <w:t>The marital status of ‘others’ have some interesting behavior of slightly higher rate of default</w:t>
+        <w:t>‘Married’ people tend to default more than ‘Single’ folks.</w:t>
       </w:r>
     </w:p>
     <w:p>
@@ -715,19 +737,13 @@
         </w:numPr>
       </w:pPr>
       <w:r>
-        <w:t>The finding is: card holders with lower credit credit limits tend to default more</w:t>
-      </w:r>
-    </w:p>
-    <w:p>
-      <w:pPr>
-        <w:pStyle w:val="ListParagraph"/>
-        <w:numPr>
-          <w:ilvl w:val="1"/>
-          <w:numId w:val="1"/>
-        </w:numPr>
-      </w:pPr>
-      <w:r>
-        <w:t>The credit limit ranges that showed more are ‘10000 – 50000’ and 50000- 100000’</w:t>
+        <w:t xml:space="preserve">The </w:t>
+      </w:r>
+      <w:r>
+        <w:t xml:space="preserve">clear </w:t>
+      </w:r>
+      <w:r>
+        <w:t>finding is: card holders with lower credit credit limits tend to default more</w:t>
       </w:r>
     </w:p>
     <w:p>
@@ -738,65 +754,65 @@
           <w:numId w:val="1"/>
         </w:numPr>
       </w:pPr>
-      <w:r>
-        <w:t>Is a large number of missed payments a precursor to default?</w:t>
-      </w:r>
-    </w:p>
-    <w:p>
-      <w:pPr>
-        <w:pStyle w:val="ListParagraph"/>
-        <w:numPr>
-          <w:ilvl w:val="1"/>
-          <w:numId w:val="1"/>
-        </w:numPr>
-      </w:pPr>
-      <w:r>
-        <w:t>It is evident that if there are two or more missed payment, the chance of default increases significantly</w:t>
-      </w:r>
-    </w:p>
-    <w:p>
-      <w:pPr>
-        <w:pStyle w:val="ListParagraph"/>
-        <w:numPr>
-          <w:ilvl w:val="1"/>
-          <w:numId w:val="1"/>
-        </w:numPr>
-      </w:pPr>
-      <w:r>
-        <w:t xml:space="preserve">But, there is a strange observation. I have observed that there are defaults when there has been zero missed </w:t>
-      </w:r>
-      <w:r>
-        <w:t>payments.</w:t>
-      </w:r>
-    </w:p>
-    <w:p>
-      <w:pPr>
-        <w:pStyle w:val="ListParagraph"/>
-        <w:numPr>
-          <w:ilvl w:val="0"/>
-          <w:numId w:val="1"/>
-        </w:numPr>
-      </w:pPr>
-      <w:r>
-        <w:t xml:space="preserve">I also tried to find out </w:t>
-      </w:r>
-      <w:r>
-        <w:t>correlations between all variables</w:t>
-      </w:r>
-    </w:p>
-    <w:p>
-      <w:pPr>
-        <w:pStyle w:val="ListParagraph"/>
-        <w:numPr>
-          <w:ilvl w:val="1"/>
-          <w:numId w:val="1"/>
-        </w:numPr>
-      </w:pPr>
-      <w:r>
-        <w:t>As expected, the missed payments and credit balance tend to indicate to some extent, that a default is coming.</w:t>
-      </w:r>
       <w:bookmarkStart w:id="0" w:name="_GoBack"/>
       <w:bookmarkEnd w:id="0"/>
+      <w:r>
+        <w:t>Is a large number of missed payments a precursor to default?</w:t>
+      </w:r>
+    </w:p>
+    <w:p>
+      <w:pPr>
+        <w:pStyle w:val="ListParagraph"/>
+        <w:numPr>
+          <w:ilvl w:val="1"/>
+          <w:numId w:val="1"/>
+        </w:numPr>
+      </w:pPr>
+      <w:r>
+        <w:t>It is evident that if there are two or more missed payment, the chance of default increases significantly</w:t>
+      </w:r>
+    </w:p>
+    <w:p>
+      <w:pPr>
+        <w:pStyle w:val="ListParagraph"/>
+        <w:numPr>
+          <w:ilvl w:val="1"/>
+          <w:numId w:val="1"/>
+        </w:numPr>
+      </w:pPr>
+      <w:r>
+        <w:t xml:space="preserve">But, there is a strange observation. I have observed that there are defaults when there has been zero missed </w:t>
+      </w:r>
+      <w:r>
+        <w:t>payments.</w:t>
+      </w:r>
+    </w:p>
+    <w:p>
+      <w:pPr>
+        <w:pStyle w:val="ListParagraph"/>
+        <w:numPr>
+          <w:ilvl w:val="0"/>
+          <w:numId w:val="1"/>
+        </w:numPr>
+      </w:pPr>
+      <w:r>
+        <w:t xml:space="preserve">I also tried to find out </w:t>
+      </w:r>
+      <w:r>
+        <w:t>correlations between all variables</w:t>
+      </w:r>
+    </w:p>
+    <w:p>
+      <w:pPr>
+        <w:pStyle w:val="ListParagraph"/>
+        <w:numPr>
+          <w:ilvl w:val="1"/>
+          <w:numId w:val="1"/>
+        </w:numPr>
+      </w:pPr>
+      <w:r>
+        <w:t>As expected, the missed payments and credit balance tend to indicate to some extent, that a default is coming.</w:t>
+      </w:r>
     </w:p>
     <w:p>
       <w:pPr>

</xml_diff>